<commit_message>
Making Changes in Project
</commit_message>
<xml_diff>
--- a/Context Level DFD.docx
+++ b/Context Level DFD.docx
@@ -55,16 +55,16 @@
         </w:rPr>
         <w:t xml:space="preserve">Process </w:t>
       </w:r>
-      <w:proofErr w:type="spellStart"/>
       <w:r>
         <w:rPr>
           <w:b/>
           <w:sz w:val="28"/>
           <w:szCs w:val="28"/>
         </w:rPr>
-        <w:t>Heirarchy</w:t>
-      </w:r>
-      <w:proofErr w:type="spellEnd"/>
+        <w:t>Hierarchy</w:t>
+      </w:r>
+      <w:bookmarkStart w:id="0" w:name="_GoBack"/>
+      <w:bookmarkEnd w:id="0"/>
     </w:p>
     <w:p>
       <w:pPr>
@@ -2064,8 +2064,6 @@
         </w:rPr>
         <w:t xml:space="preserve">          </w:t>
       </w:r>
-      <w:bookmarkStart w:id="0" w:name="_GoBack"/>
-      <w:bookmarkEnd w:id="0"/>
       <w:r>
         <w:rPr>
           <w:sz w:val="28"/>
@@ -7871,7 +7869,7 @@
 </file>
 
 <file path=customXml/itemProps1.xml><?xml version="1.0" encoding="utf-8"?>
-<ds:datastoreItem xmlns:ds="http://schemas.openxmlformats.org/officeDocument/2006/customXml" ds:itemID="{F2F9490A-AE62-4D66-AC1A-BDC6DE5E94ED}">
+<ds:datastoreItem xmlns:ds="http://schemas.openxmlformats.org/officeDocument/2006/customXml" ds:itemID="{F0C6FD0A-B423-440C-9465-459085F611A3}">
   <ds:schemaRefs>
     <ds:schemaRef ds:uri="http://schemas.openxmlformats.org/officeDocument/2006/bibliography"/>
   </ds:schemaRefs>

</xml_diff>